<commit_message>
Lời nói đầu / lời cảm ơn
</commit_message>
<xml_diff>
--- a/BaoCaoDoAn.docx
+++ b/BaoCaoDoAn.docx
@@ -1,6 +1,6 @@
 
 <file path=word/document.xml><?xml version="1.0" encoding="utf-8"?>
-<w:document xmlns:wpc="http://schemas.microsoft.com/office/word/2010/wordprocessingCanvas" xmlns:cx="http://schemas.microsoft.com/office/drawing/2014/chartex" xmlns:cx1="http://schemas.microsoft.com/office/drawing/2015/9/8/chartex" xmlns:cx2="http://schemas.microsoft.com/office/drawing/2015/10/21/chartex" xmlns:cx3="http://schemas.microsoft.com/office/drawing/2016/5/9/chartex" xmlns:cx4="http://schemas.microsoft.com/office/drawing/2016/5/10/chartex" xmlns:cx5="http://schemas.microsoft.com/office/drawing/2016/5/11/chartex" xmlns:cx6="http://schemas.microsoft.com/office/drawing/2016/5/12/chartex" xmlns:cx7="http://schemas.microsoft.com/office/drawing/2016/5/13/chartex" xmlns:cx8="http://schemas.microsoft.com/office/drawing/2016/5/14/chartex" xmlns:mc="http://schemas.openxmlformats.org/markup-compatibility/2006" xmlns:aink="http://schemas.microsoft.com/office/drawing/2016/ink" xmlns:am3d="http://schemas.microsoft.com/office/drawing/2017/model3d" xmlns:o="urn:schemas-microsoft-com:office:office" xmlns:r="http://schemas.openxmlformats.org/officeDocument/2006/relationships" xmlns:m="http://schemas.openxmlformats.org/officeDocument/2006/math" xmlns:v="urn:schemas-microsoft-com:vml" xmlns:wp14="http://schemas.microsoft.com/office/word/2010/wordprocessingDrawing" xmlns:wp="http://schemas.openxmlformats.org/drawingml/2006/wordprocessingDrawing" xmlns:w10="urn:schemas-microsoft-com:office:word" xmlns:w="http://schemas.openxmlformats.org/wordprocessingml/2006/main" xmlns:w14="http://schemas.microsoft.com/office/word/2010/wordml" xmlns:w15="http://schemas.microsoft.com/office/word/2012/wordml" xmlns:w16cex="http://schemas.microsoft.com/office/word/2018/wordml/cex" xmlns:w16cid="http://schemas.microsoft.com/office/word/2016/wordml/cid" xmlns:w16="http://schemas.microsoft.com/office/word/2018/wordml" xmlns:w16se="http://schemas.microsoft.com/office/word/2015/wordml/symex" xmlns:wpg="http://schemas.microsoft.com/office/word/2010/wordprocessingGroup" xmlns:wpi="http://schemas.microsoft.com/office/word/2010/wordprocessingInk" xmlns:wne="http://schemas.microsoft.com/office/word/2006/wordml" xmlns:wps="http://schemas.microsoft.com/office/word/2010/wordprocessingShape" mc:Ignorable="w14 w15 w16se w16cid w16 w16cex wp14">
+<w:document xmlns:wpc="http://schemas.microsoft.com/office/word/2010/wordprocessingCanvas" xmlns:cx="http://schemas.microsoft.com/office/drawing/2014/chartex" xmlns:mc="http://schemas.openxmlformats.org/markup-compatibility/2006" xmlns:o="urn:schemas-microsoft-com:office:office" xmlns:r="http://schemas.openxmlformats.org/officeDocument/2006/relationships" xmlns:m="http://schemas.openxmlformats.org/officeDocument/2006/math" xmlns:v="urn:schemas-microsoft-com:vml" xmlns:wp14="http://schemas.microsoft.com/office/word/2010/wordprocessingDrawing" xmlns:wp="http://schemas.openxmlformats.org/drawingml/2006/wordprocessingDrawing" xmlns:w10="urn:schemas-microsoft-com:office:word" xmlns:w="http://schemas.openxmlformats.org/wordprocessingml/2006/main" xmlns:w14="http://schemas.microsoft.com/office/word/2010/wordml" xmlns:w15="http://schemas.microsoft.com/office/word/2012/wordml" xmlns:w16se="http://schemas.microsoft.com/office/word/2015/wordml/symex" xmlns:wpg="http://schemas.microsoft.com/office/word/2010/wordprocessingGroup" xmlns:wpi="http://schemas.microsoft.com/office/word/2010/wordprocessingInk" xmlns:wne="http://schemas.microsoft.com/office/word/2006/wordml" xmlns:wps="http://schemas.microsoft.com/office/word/2010/wordprocessingShape" mc:Ignorable="w14 w15 w16se wp14">
   <w:body>
     <w:p>
       <w:pPr>
@@ -27,6 +27,7 @@
           <w:noProof/>
           <w:sz w:val="32"/>
           <w:szCs w:val="32"/>
+          <w:lang w:val="en-US"/>
         </w:rPr>
         <w:drawing>
           <wp:anchor distT="0" distB="0" distL="114300" distR="114300" simplePos="0" relativeHeight="251661312" behindDoc="0" locked="0" layoutInCell="1" allowOverlap="1" wp14:anchorId="737691D8" wp14:editId="26C60E25">
@@ -261,6 +262,7 @@
           <w:noProof/>
           <w:sz w:val="44"/>
           <w:szCs w:val="44"/>
+          <w:lang w:val="en-US"/>
         </w:rPr>
         <w:drawing>
           <wp:inline distT="0" distB="0" distL="0" distR="0" wp14:anchorId="6CC42CA6" wp14:editId="3CF1CD4C">
@@ -454,16 +456,7 @@
           <w:sz w:val="32"/>
           <w:szCs w:val="32"/>
         </w:rPr>
-        <w:t>–</w:t>
-      </w:r>
-      <w:r>
-        <w:rPr>
-          <w:rStyle w:val="fontstyle01"/>
-          <w:b w:val="0"/>
-          <w:sz w:val="32"/>
-          <w:szCs w:val="32"/>
-        </w:rPr>
-        <w:t xml:space="preserve"> </w:t>
+        <w:t xml:space="preserve">   -  1751010131</w:t>
       </w:r>
     </w:p>
     <w:p>
@@ -542,7 +535,18 @@
           <w:szCs w:val="32"/>
           <w:lang w:val="en-US"/>
         </w:rPr>
-        <w:t>TP.HCM 20120</w:t>
+        <w:t>TP.HCM 20</w:t>
+      </w:r>
+      <w:r>
+        <w:rPr>
+          <w:rStyle w:val="fontstyle01"/>
+          <w:b w:val="0"/>
+          <w:bCs w:val="0"/>
+          <w:sz w:val="32"/>
+          <w:szCs w:val="32"/>
+          <w:lang w:val="en-US"/>
+        </w:rPr>
+        <w:t>20</w:t>
       </w:r>
     </w:p>
     <w:p>
@@ -637,6 +641,7 @@
         <w:rPr>
           <w:rFonts w:ascii="Times New Roman" w:hAnsi="Times New Roman" w:cs="Times New Roman"/>
           <w:noProof/>
+          <w:lang w:val="en-US"/>
         </w:rPr>
         <w:drawing>
           <wp:inline distT="0" distB="0" distL="0" distR="0" wp14:anchorId="4A9C5CAF" wp14:editId="6A3C8B7F">
@@ -828,7 +833,34 @@
           <w:sz w:val="32"/>
           <w:szCs w:val="32"/>
         </w:rPr>
-        <w:t xml:space="preserve">Nguyễn Cao Tấn – </w:t>
+        <w:t xml:space="preserve">Nguyễn Cao Tấn </w:t>
+      </w:r>
+      <w:r>
+        <w:rPr>
+          <w:rStyle w:val="fontstyle01"/>
+          <w:bCs w:val="0"/>
+          <w:sz w:val="32"/>
+          <w:szCs w:val="32"/>
+        </w:rPr>
+        <w:t xml:space="preserve">   </w:t>
+      </w:r>
+      <w:r>
+        <w:rPr>
+          <w:rStyle w:val="fontstyle01"/>
+          <w:bCs w:val="0"/>
+          <w:sz w:val="32"/>
+          <w:szCs w:val="32"/>
+        </w:rPr>
+        <w:t xml:space="preserve">– </w:t>
+      </w:r>
+      <w:r>
+        <w:rPr>
+          <w:rStyle w:val="fontstyle01"/>
+          <w:bCs w:val="0"/>
+          <w:sz w:val="32"/>
+          <w:szCs w:val="32"/>
+        </w:rPr>
+        <w:t>1751010131</w:t>
       </w:r>
     </w:p>
     <w:p>
@@ -1002,6 +1034,7 @@
         <w:rPr>
           <w:rFonts w:ascii="Times New Roman" w:hAnsi="Times New Roman" w:cs="Times New Roman"/>
           <w:noProof/>
+          <w:lang w:val="en-US"/>
         </w:rPr>
         <w:lastRenderedPageBreak/>
         <w:drawing>
@@ -1095,6 +1128,7 @@
         <w:rPr>
           <w:rFonts w:ascii="Times New Roman" w:hAnsi="Times New Roman" w:cs="Times New Roman"/>
           <w:noProof/>
+          <w:lang w:val="en-US"/>
         </w:rPr>
         <w:drawing>
           <wp:anchor distT="0" distB="0" distL="114300" distR="114300" simplePos="0" relativeHeight="251659264" behindDoc="1" locked="0" layoutInCell="1" allowOverlap="1" wp14:anchorId="324E86CC" wp14:editId="1A98EB15">
@@ -3106,6 +3140,149 @@
     </w:p>
     <w:p>
       <w:pPr>
+        <w:rPr>
+          <w:rFonts w:ascii="Times New Roman" w:hAnsi="Times New Roman" w:cs="Times New Roman"/>
+          <w:bCs/>
+          <w:lang w:val="en-US"/>
+        </w:rPr>
+      </w:pPr>
+      <w:r>
+        <w:rPr>
+          <w:rFonts w:ascii="Times New Roman" w:hAnsi="Times New Roman" w:cs="Times New Roman"/>
+          <w:bCs/>
+          <w:lang w:val="en-US"/>
+        </w:rPr>
+        <w:t>Điều đầu tiên em xin phép được gửi lời cảm ơn đến Thầy Nguyễn Chí Thanh</w:t>
+      </w:r>
+      <w:r>
+        <w:rPr>
+          <w:rFonts w:ascii="Times New Roman" w:hAnsi="Times New Roman" w:cs="Times New Roman"/>
+          <w:bCs/>
+          <w:lang w:val="en-US"/>
+        </w:rPr>
+        <w:t xml:space="preserve"> Giảng viên môn học</w:t>
+      </w:r>
+      <w:r>
+        <w:rPr>
+          <w:rFonts w:ascii="Times New Roman" w:hAnsi="Times New Roman" w:cs="Times New Roman"/>
+          <w:bCs/>
+          <w:lang w:val="en-US"/>
+        </w:rPr>
+        <w:t xml:space="preserve"> đã nhiệt tình giúp đỡ , đóng góp ý kiến tận tình</w:t>
+      </w:r>
+      <w:r>
+        <w:rPr>
+          <w:rFonts w:ascii="Times New Roman" w:hAnsi="Times New Roman" w:cs="Times New Roman"/>
+          <w:bCs/>
+          <w:lang w:val="en-US"/>
+        </w:rPr>
+        <w:t>. Mặc dù thầy rất bận rộn nhưng</w:t>
+      </w:r>
+      <w:r>
+        <w:rPr>
+          <w:rFonts w:ascii="Times New Roman" w:hAnsi="Times New Roman" w:cs="Times New Roman"/>
+          <w:bCs/>
+          <w:lang w:val="en-US"/>
+        </w:rPr>
+        <w:t xml:space="preserve"> luôn dành thời gian</w:t>
+      </w:r>
+      <w:r>
+        <w:rPr>
+          <w:rFonts w:ascii="Times New Roman" w:hAnsi="Times New Roman" w:cs="Times New Roman"/>
+          <w:bCs/>
+          <w:lang w:val="en-US"/>
+        </w:rPr>
+        <w:t xml:space="preserve"> giúp đỡ cũng như chỉ bảo</w:t>
+      </w:r>
+      <w:r>
+        <w:rPr>
+          <w:rFonts w:ascii="Times New Roman" w:hAnsi="Times New Roman" w:cs="Times New Roman"/>
+          <w:bCs/>
+          <w:lang w:val="en-US"/>
+        </w:rPr>
+        <w:t xml:space="preserve"> cho em trong khoảng thời gian làm đồ</w:t>
+      </w:r>
+      <w:r>
+        <w:rPr>
+          <w:rFonts w:ascii="Times New Roman" w:hAnsi="Times New Roman" w:cs="Times New Roman"/>
+          <w:bCs/>
+          <w:lang w:val="en-US"/>
+        </w:rPr>
+        <w:t xml:space="preserve"> án. </w:t>
+      </w:r>
+    </w:p>
+    <w:p>
+      <w:pPr>
+        <w:rPr>
+          <w:rFonts w:ascii="Times New Roman" w:hAnsi="Times New Roman" w:cs="Times New Roman"/>
+          <w:bCs/>
+          <w:lang w:val="en-US"/>
+        </w:rPr>
+      </w:pPr>
+      <w:r>
+        <w:rPr>
+          <w:rFonts w:ascii="Times New Roman" w:hAnsi="Times New Roman" w:cs="Times New Roman"/>
+          <w:bCs/>
+          <w:lang w:val="en-US"/>
+        </w:rPr>
+        <w:t>Em cũng xin chân thành cảm ơn các thầy cô giáo trong Khoa Công Nghệ Thông Tin, văn phòng công tác sinh viên nói chung, Nghành Khoa học máy tính nói riêng.  Đã dạy và tạo điều kiện giúp đỡ em có kiến thức vững vàng về các môn đại cương cũng như các môn chuyên nghành để chúng em có thể thực hiện bài đồ án thành công tốt đẹp.</w:t>
+      </w:r>
+    </w:p>
+    <w:p>
+      <w:pPr>
+        <w:rPr>
+          <w:rFonts w:ascii="Times New Roman" w:hAnsi="Times New Roman" w:cs="Times New Roman"/>
+          <w:bCs/>
+          <w:lang w:val="en-US"/>
+        </w:rPr>
+      </w:pPr>
+      <w:r>
+        <w:rPr>
+          <w:rFonts w:ascii="Times New Roman" w:hAnsi="Times New Roman" w:cs="Times New Roman"/>
+          <w:bCs/>
+          <w:lang w:val="en-US"/>
+        </w:rPr>
+        <w:t>Cuối cùng, em xin chân thành gửi lời cảm ơn đến gia đình và bạn bè, luôn tạo điều kiện thuận lợi, giúp đỡ, quan tâm, động viên em trong suốt quá trình hoàn thành bài đồ án.</w:t>
+      </w:r>
+    </w:p>
+    <w:p>
+      <w:pPr>
+        <w:rPr>
+          <w:rFonts w:ascii="Times New Roman" w:hAnsi="Times New Roman" w:cs="Times New Roman"/>
+          <w:bCs/>
+          <w:lang w:val="en-US"/>
+        </w:rPr>
+      </w:pPr>
+    </w:p>
+    <w:p>
+      <w:pPr>
+        <w:jc w:val="right"/>
+        <w:rPr>
+          <w:rFonts w:ascii="Times New Roman" w:hAnsi="Times New Roman" w:cs="Times New Roman"/>
+          <w:bCs/>
+          <w:lang w:val="en-US"/>
+        </w:rPr>
+      </w:pPr>
+      <w:r>
+        <w:rPr>
+          <w:rFonts w:ascii="Times New Roman" w:hAnsi="Times New Roman" w:cs="Times New Roman"/>
+          <w:bCs/>
+          <w:lang w:val="en-US"/>
+        </w:rPr>
+        <w:t>………..,Ngày….Tháng….Năm……..</w:t>
+      </w:r>
+    </w:p>
+    <w:p>
+      <w:pPr>
+        <w:rPr>
+          <w:rFonts w:ascii="Times New Roman" w:hAnsi="Times New Roman" w:cs="Times New Roman"/>
+          <w:bCs/>
+          <w:lang w:val="en-US"/>
+        </w:rPr>
+      </w:pPr>
+    </w:p>
+    <w:p>
+      <w:pPr>
         <w:jc w:val="center"/>
         <w:rPr>
           <w:rFonts w:ascii="Times New Roman" w:hAnsi="Times New Roman" w:cs="Times New Roman"/>
@@ -3350,7 +3527,6 @@
           <w:b/>
           <w:bCs/>
         </w:rPr>
-        <w:lastRenderedPageBreak/>
         <w:t>NHẬN XÉT CỦA GIÁO VIÊN HƯỚNG DẪN</w:t>
       </w:r>
     </w:p>
@@ -5513,6 +5689,373 @@
         <w:tabs>
           <w:tab w:val="left" w:pos="1080"/>
         </w:tabs>
+        <w:rPr>
+          <w:rFonts w:ascii="Times New Roman" w:eastAsia="Times New Roman" w:hAnsi="Times New Roman" w:cs="Times New Roman"/>
+          <w:lang w:val="en-US"/>
+        </w:rPr>
+      </w:pPr>
+      <w:r>
+        <w:rPr>
+          <w:rFonts w:ascii="Times New Roman" w:eastAsia="Times New Roman" w:hAnsi="Times New Roman" w:cs="Times New Roman"/>
+        </w:rPr>
+        <w:tab/>
+      </w:r>
+      <w:r>
+        <w:rPr>
+          <w:rFonts w:ascii="Times New Roman" w:eastAsia="Times New Roman" w:hAnsi="Times New Roman" w:cs="Times New Roman"/>
+          <w:lang w:val="en-US"/>
+        </w:rPr>
+        <w:t xml:space="preserve">Hiện nay , việc ứng dụng công nghệ thông tin vào các lĩnh vực của xã hội và việc tin học hóa được xem là một yếu tố </w:t>
+      </w:r>
+      <w:r>
+        <w:rPr>
+          <w:rFonts w:ascii="Times New Roman" w:eastAsia="Times New Roman" w:hAnsi="Times New Roman" w:cs="Times New Roman"/>
+          <w:lang w:val="en-US"/>
+        </w:rPr>
+        <w:t>quan trọng hàng đầu của các tổ chức , các công ty , nhà nước , nó đóng vai trò cốt yếu trong việc tạo ra những bước đột phá trong công nghệ .</w:t>
+      </w:r>
+    </w:p>
+    <w:p>
+      <w:pPr>
+        <w:tabs>
+          <w:tab w:val="left" w:pos="1080"/>
+        </w:tabs>
+        <w:rPr>
+          <w:rFonts w:ascii="Times New Roman" w:eastAsia="Times New Roman" w:hAnsi="Times New Roman" w:cs="Times New Roman"/>
+          <w:lang w:val="en-US"/>
+        </w:rPr>
+      </w:pPr>
+      <w:r>
+        <w:rPr>
+          <w:rFonts w:ascii="Times New Roman" w:eastAsia="Times New Roman" w:hAnsi="Times New Roman" w:cs="Times New Roman"/>
+          <w:lang w:val="en-US"/>
+        </w:rPr>
+        <w:t xml:space="preserve">Song song với việc phát triển không ngừng nghỉ về khoa học máy tính , kỹ thuật máy tính và mạng truyền thông , thương mại điện tử. </w:t>
+      </w:r>
+      <w:r>
+        <w:rPr>
+          <w:rFonts w:ascii="Times New Roman" w:eastAsia="Times New Roman" w:hAnsi="Times New Roman" w:cs="Times New Roman"/>
+          <w:lang w:val="en-US"/>
+        </w:rPr>
+        <w:t xml:space="preserve">đã được chinh phục bởi những công nghệ có đặc tính kỹ thuật tiên tiến, và những công nghệ vượt trội có mặt trên thế giởi hiện nay. </w:t>
+      </w:r>
+      <w:r>
+        <w:rPr>
+          <w:rFonts w:ascii="Times New Roman" w:eastAsia="Times New Roman" w:hAnsi="Times New Roman" w:cs="Times New Roman"/>
+          <w:lang w:val="en-US"/>
+        </w:rPr>
+        <w:t>Ngay tại thời điểm này, internet đã trở thành một sản phẩm có giá trị đặc biệt mà không có đối thủ thay thế và không thể phủ nhận được tầm quan trọng của nó. Internet là nền tảng cốt yếu quan trọng nhất để truyền tải , trao đổi thông tin trên phạm vi toàn cầu .</w:t>
+      </w:r>
+    </w:p>
+    <w:p>
+      <w:pPr>
+        <w:tabs>
+          <w:tab w:val="left" w:pos="1080"/>
+        </w:tabs>
+        <w:rPr>
+          <w:rFonts w:ascii="Times New Roman" w:eastAsia="Times New Roman" w:hAnsi="Times New Roman" w:cs="Times New Roman"/>
+          <w:lang w:val="en-US"/>
+        </w:rPr>
+      </w:pPr>
+      <w:r>
+        <w:rPr>
+          <w:rFonts w:ascii="Times New Roman" w:eastAsia="Times New Roman" w:hAnsi="Times New Roman" w:cs="Times New Roman"/>
+          <w:lang w:val="en-US"/>
+        </w:rPr>
+        <w:t>Ngày nay, chúng ta sẽ nhận thấy mọi việc sẽ dễ dàng hơn khi chúng ta có Internet, mọi việc liên quan đến thông tin tài nguyên sẽ được truyền tải nhanh chóng. Chỉ cần bạn sở hữu một thiết bị thông minh như Laptop hoặc điện thoại có kết nối internet</w:t>
+      </w:r>
+      <w:r>
+        <w:rPr>
+          <w:rFonts w:ascii="Times New Roman" w:eastAsia="Times New Roman" w:hAnsi="Times New Roman" w:cs="Times New Roman"/>
+          <w:lang w:val="en-US"/>
+        </w:rPr>
+        <w:t xml:space="preserve"> và kèm theo đó là một dòng dữ liệu theo chính nhu cầu người sử dụng muốn, thì lập tức mọi thứ có liên quan đến dữ liệu người dùng sẽ xuất hiện ngay trước mắt chỉ trong vài giây, có đủ các thông tin hình ảnh, âm thanh và các tài nguyên khác mà người sử dụng cần.</w:t>
+      </w:r>
+    </w:p>
+    <w:p>
+      <w:pPr>
+        <w:tabs>
+          <w:tab w:val="left" w:pos="1080"/>
+        </w:tabs>
+        <w:rPr>
+          <w:rFonts w:ascii="Times New Roman" w:eastAsia="Times New Roman" w:hAnsi="Times New Roman" w:cs="Times New Roman"/>
+          <w:lang w:val="en-US"/>
+        </w:rPr>
+      </w:pPr>
+      <w:r>
+        <w:rPr>
+          <w:rFonts w:ascii="Times New Roman" w:eastAsia="Times New Roman" w:hAnsi="Times New Roman" w:cs="Times New Roman"/>
+          <w:lang w:val="en-US"/>
+        </w:rPr>
+        <w:t>Nhờ có Internet mà chúng ta có thể tiện lợi thực hiện được nhiều công việc với tốc độ tối đa và chi phí thấp hơn so với các hoạt động không có internet. Chính vì vậy đã thúc đẩy mạnh sự phát triển thịnh vượng về thương mại điện tử trên khắp thế giới, giúp tăng nhanh năng xuất chất lượng cuộc sống con người.</w:t>
+      </w:r>
+    </w:p>
+    <w:p>
+      <w:pPr>
+        <w:tabs>
+          <w:tab w:val="left" w:pos="1080"/>
+        </w:tabs>
+        <w:rPr>
+          <w:rFonts w:ascii="Times New Roman" w:eastAsia="Times New Roman" w:hAnsi="Times New Roman" w:cs="Times New Roman"/>
+          <w:lang w:val="en-US"/>
+        </w:rPr>
+      </w:pPr>
+      <w:r>
+        <w:rPr>
+          <w:rFonts w:ascii="Times New Roman" w:eastAsia="Times New Roman" w:hAnsi="Times New Roman" w:cs="Times New Roman"/>
+          <w:lang w:val="en-US"/>
+        </w:rPr>
+        <w:t xml:space="preserve"> </w:t>
+      </w:r>
+      <w:r>
+        <w:rPr>
+          <w:rFonts w:ascii="Times New Roman" w:eastAsia="Times New Roman" w:hAnsi="Times New Roman" w:cs="Times New Roman"/>
+          <w:lang w:val="en-US"/>
+        </w:rPr>
+        <w:t xml:space="preserve">Giở đây, thương mại điện tử đã khẳng định vị thế và vai trò của mình trong hoạt động sản xuất, kinh doanh thúc đẩy sự phát triển trong lĩnh vực công nghệ. Đối với doanh nghiệp tư nhân và nhà nước, lớn nhỏ, việc quảng bá marketing và giới thiệu </w:t>
+      </w:r>
+      <w:r>
+        <w:rPr>
+          <w:rFonts w:ascii="Times New Roman" w:eastAsia="Times New Roman" w:hAnsi="Times New Roman" w:cs="Times New Roman"/>
+          <w:lang w:val="en-US"/>
+        </w:rPr>
+        <w:lastRenderedPageBreak/>
+        <w:t xml:space="preserve">sản phẩm đến khách hàng là một vấn đề cần thiết cho doanh nghiệp. vậy việc quảng bá cho doanh nghiệp trước tiên là  </w:t>
+      </w:r>
+      <w:r>
+        <w:rPr>
+          <w:rFonts w:ascii="Times New Roman" w:eastAsia="Times New Roman" w:hAnsi="Times New Roman" w:cs="Times New Roman"/>
+          <w:lang w:val="en-US"/>
+        </w:rPr>
+        <w:t>xây dựng một website để quảng bá tất cả các sản phẩm của doanh nghiệp.</w:t>
+      </w:r>
+    </w:p>
+    <w:p>
+      <w:pPr>
+        <w:tabs>
+          <w:tab w:val="left" w:pos="1080"/>
+        </w:tabs>
+        <w:rPr>
+          <w:rFonts w:ascii="Times New Roman" w:eastAsia="Times New Roman" w:hAnsi="Times New Roman" w:cs="Times New Roman"/>
+          <w:lang w:val="en-US"/>
+        </w:rPr>
+      </w:pPr>
+      <w:r>
+        <w:rPr>
+          <w:rFonts w:ascii="Times New Roman" w:eastAsia="Times New Roman" w:hAnsi="Times New Roman" w:cs="Times New Roman"/>
+          <w:lang w:val="en-US"/>
+        </w:rPr>
+        <w:t>Theo nhu cầu thiết yếu của thị trường cũng như học tập và phát triển hơn về công nghệ này, nhóm em đã quyết định thực hiện đồ án với chủ đề là “xây dựng website gia sư ” cho người đang có nhu cầu tuyển</w:t>
+      </w:r>
+      <w:r>
+        <w:rPr>
+          <w:rFonts w:ascii="Times New Roman" w:eastAsia="Times New Roman" w:hAnsi="Times New Roman" w:cs="Times New Roman"/>
+          <w:lang w:val="en-US"/>
+        </w:rPr>
+        <w:t xml:space="preserve"> gia sư.</w:t>
+      </w:r>
+    </w:p>
+    <w:p>
+      <w:pPr>
+        <w:tabs>
+          <w:tab w:val="left" w:pos="1080"/>
+        </w:tabs>
+        <w:rPr>
+          <w:rFonts w:ascii="Times New Roman" w:eastAsia="Times New Roman" w:hAnsi="Times New Roman" w:cs="Times New Roman"/>
+          <w:lang w:val="en-US"/>
+        </w:rPr>
+      </w:pPr>
+      <w:r>
+        <w:rPr>
+          <w:rFonts w:ascii="Times New Roman" w:eastAsia="Times New Roman" w:hAnsi="Times New Roman" w:cs="Times New Roman"/>
+          <w:lang w:val="en-US"/>
+        </w:rPr>
+        <w:t xml:space="preserve">Người sử dụng khi truy cập website sẽ được chia làm 2 dạng, khách hàng thuê gia </w:t>
+      </w:r>
+      <w:r>
+        <w:rPr>
+          <w:rFonts w:ascii="Times New Roman" w:eastAsia="Times New Roman" w:hAnsi="Times New Roman" w:cs="Times New Roman"/>
+          <w:lang w:val="en-US"/>
+        </w:rPr>
+        <w:tab/>
+      </w:r>
+      <w:r>
+        <w:rPr>
+          <w:rFonts w:ascii="Times New Roman" w:eastAsia="Times New Roman" w:hAnsi="Times New Roman" w:cs="Times New Roman"/>
+          <w:lang w:val="en-US"/>
+        </w:rPr>
+        <w:t>sư và gia sư. Khách hàng truy cập vào website để tìm thông tin gia sư phù hợp. gia sư truy cập website để tìm khách hàng phù hợp.  tất cả các thông tin gia sư sẽ được chia sẽ cho khách hàng khi cần.</w:t>
+      </w:r>
+    </w:p>
+    <w:p>
+      <w:pPr>
+        <w:tabs>
+          <w:tab w:val="left" w:pos="1080"/>
+        </w:tabs>
+        <w:rPr>
+          <w:rFonts w:ascii="Times New Roman" w:eastAsia="Times New Roman" w:hAnsi="Times New Roman" w:cs="Times New Roman"/>
+          <w:lang w:val="en-US"/>
+        </w:rPr>
+      </w:pPr>
+      <w:r>
+        <w:rPr>
+          <w:rFonts w:ascii="Times New Roman" w:eastAsia="Times New Roman" w:hAnsi="Times New Roman" w:cs="Times New Roman"/>
+          <w:lang w:val="en-US"/>
+        </w:rPr>
+        <w:t xml:space="preserve">Với sự chỉ bảo và hướng dẫn tận tình của thầy Nguyễn Chí Thanh em đã thực hiện hoàn thành bài báo cáo đồ án này một cách hoàn thiện. chúng em đã cố gắng rất nhiều để tìm hiểu , phân tích hệ thống và thiết kế nhưng không thể không tránh khỏi những thiếu sót và lỗi sai. Chúng </w:t>
+      </w:r>
+      <w:r>
+        <w:rPr>
+          <w:rFonts w:ascii="Times New Roman" w:eastAsia="Times New Roman" w:hAnsi="Times New Roman" w:cs="Times New Roman"/>
+          <w:lang w:val="en-US"/>
+        </w:rPr>
+        <w:t>em rất mong quý thầy quý</w:t>
+      </w:r>
+      <w:r>
+        <w:rPr>
+          <w:rFonts w:ascii="Times New Roman" w:eastAsia="Times New Roman" w:hAnsi="Times New Roman" w:cs="Times New Roman"/>
+          <w:lang w:val="en-US"/>
+        </w:rPr>
+        <w:t xml:space="preserve"> cô cho chúng em lời góp ý qua đó em có thể sửa những lỗi sai và hoàn thành bài báo cáo tốt hơn nữa. chúng em xin chân thành cảm ơn quý thầy cô</w:t>
+      </w:r>
+      <w:r>
+        <w:rPr>
+          <w:rFonts w:ascii="Times New Roman" w:eastAsia="Times New Roman" w:hAnsi="Times New Roman" w:cs="Times New Roman"/>
+          <w:lang w:val="en-US"/>
+        </w:rPr>
+        <w:t>.</w:t>
+      </w:r>
+    </w:p>
+    <w:p>
+      <w:pPr>
+        <w:tabs>
+          <w:tab w:val="left" w:pos="1080"/>
+        </w:tabs>
+        <w:rPr>
+          <w:rFonts w:ascii="Times New Roman" w:eastAsia="Times New Roman" w:hAnsi="Times New Roman" w:cs="Times New Roman"/>
+          <w:lang w:val="en-US"/>
+        </w:rPr>
+      </w:pPr>
+      <w:r>
+        <w:rPr>
+          <w:rFonts w:ascii="Times New Roman" w:eastAsia="Times New Roman" w:hAnsi="Times New Roman" w:cs="Times New Roman"/>
+          <w:lang w:val="en-US"/>
+        </w:rPr>
+        <w:t xml:space="preserve">(Link tham khảm : </w:t>
+      </w:r>
+      <w:hyperlink r:id="rId13" w:history="1">
+        <w:r>
+          <w:rPr>
+            <w:rStyle w:val="Hyperlink"/>
+            <w:rFonts w:ascii="Times New Roman" w:eastAsia="Times New Roman" w:hAnsi="Times New Roman" w:cs="Times New Roman"/>
+            <w:lang w:val="en-US"/>
+          </w:rPr>
+          <w:t>https://123doc.net/document/3504540-mau-loi-mo-dau-trong-bao-cao-do-an.htm</w:t>
+        </w:r>
+      </w:hyperlink>
+      <w:r>
+        <w:rPr>
+          <w:rFonts w:ascii="Times New Roman" w:eastAsia="Times New Roman" w:hAnsi="Times New Roman" w:cs="Times New Roman"/>
+          <w:lang w:val="en-US"/>
+        </w:rPr>
+        <w:t>) đặt tạm thời</w:t>
+      </w:r>
+    </w:p>
+    <w:p>
+      <w:pPr>
+        <w:tabs>
+          <w:tab w:val="left" w:pos="1080"/>
+        </w:tabs>
+        <w:jc w:val="right"/>
+        <w:rPr>
+          <w:rFonts w:ascii="Times New Roman" w:eastAsia="Times New Roman" w:hAnsi="Times New Roman" w:cs="Times New Roman"/>
+          <w:lang w:val="en-US"/>
+        </w:rPr>
+      </w:pPr>
+      <w:bookmarkStart w:id="5" w:name="_GoBack"/>
+      <w:bookmarkEnd w:id="5"/>
+      <w:r>
+        <w:rPr>
+          <w:rFonts w:ascii="Times New Roman" w:eastAsia="Times New Roman" w:hAnsi="Times New Roman" w:cs="Times New Roman"/>
+          <w:lang w:val="en-US"/>
+        </w:rPr>
+        <w:t>Sinh viên thực hiện: Nguyễn Cao Tấn</w:t>
+      </w:r>
+    </w:p>
+    <w:p>
+      <w:pPr>
+        <w:tabs>
+          <w:tab w:val="left" w:pos="1080"/>
+        </w:tabs>
+        <w:jc w:val="right"/>
+        <w:rPr>
+          <w:rFonts w:ascii="Times New Roman" w:eastAsia="Times New Roman" w:hAnsi="Times New Roman" w:cs="Times New Roman"/>
+          <w:lang w:val="en-US"/>
+        </w:rPr>
+      </w:pPr>
+      <w:r>
+        <w:rPr>
+          <w:rFonts w:ascii="Times New Roman" w:eastAsia="Times New Roman" w:hAnsi="Times New Roman" w:cs="Times New Roman"/>
+          <w:lang w:val="en-US"/>
+        </w:rPr>
+        <w:tab/>
+      </w:r>
+      <w:r>
+        <w:rPr>
+          <w:rFonts w:ascii="Times New Roman" w:eastAsia="Times New Roman" w:hAnsi="Times New Roman" w:cs="Times New Roman"/>
+          <w:lang w:val="en-US"/>
+        </w:rPr>
+        <w:tab/>
+      </w:r>
+      <w:r>
+        <w:rPr>
+          <w:rFonts w:ascii="Times New Roman" w:eastAsia="Times New Roman" w:hAnsi="Times New Roman" w:cs="Times New Roman"/>
+          <w:lang w:val="en-US"/>
+        </w:rPr>
+        <w:tab/>
+        <w:t xml:space="preserve">     Nguyễn Minh Tuệ  </w:t>
+      </w:r>
+    </w:p>
+    <w:p>
+      <w:pPr>
+        <w:tabs>
+          <w:tab w:val="left" w:pos="1080"/>
+        </w:tabs>
+        <w:jc w:val="right"/>
+        <w:rPr>
+          <w:rFonts w:ascii="Times New Roman" w:eastAsia="Times New Roman" w:hAnsi="Times New Roman" w:cs="Times New Roman"/>
+          <w:lang w:val="en-US"/>
+        </w:rPr>
+      </w:pPr>
+      <w:r>
+        <w:rPr>
+          <w:rFonts w:ascii="Times New Roman" w:eastAsia="Times New Roman" w:hAnsi="Times New Roman" w:cs="Times New Roman"/>
+          <w:lang w:val="en-US"/>
+        </w:rPr>
+        <w:t>Lớp : TH73</w:t>
+      </w:r>
+    </w:p>
+    <w:p>
+      <w:pPr>
+        <w:tabs>
+          <w:tab w:val="left" w:pos="1080"/>
+        </w:tabs>
+        <w:jc w:val="right"/>
+        <w:rPr>
+          <w:rFonts w:ascii="Times New Roman" w:eastAsia="Times New Roman" w:hAnsi="Times New Roman" w:cs="Times New Roman"/>
+          <w:lang w:val="en-US"/>
+        </w:rPr>
+      </w:pPr>
+      <w:r>
+        <w:rPr>
+          <w:rFonts w:ascii="Times New Roman" w:eastAsia="Times New Roman" w:hAnsi="Times New Roman" w:cs="Times New Roman"/>
+          <w:lang w:val="en-US"/>
+        </w:rPr>
+        <w:t>……..Ngày…..Tháng…..Năm</w:t>
+      </w:r>
+    </w:p>
+    <w:p>
+      <w:pPr>
         <w:spacing w:after="0"/>
         <w:jc w:val="both"/>
         <w:rPr>
@@ -5600,17 +6143,6 @@
     </w:p>
     <w:p>
       <w:pPr>
-        <w:spacing w:after="0"/>
-        <w:ind w:firstLine="720"/>
-        <w:jc w:val="both"/>
-        <w:rPr>
-          <w:rFonts w:ascii="Times New Roman" w:eastAsia="Times New Roman" w:hAnsi="Times New Roman" w:cs="Times New Roman"/>
-          <w:szCs w:val="26"/>
-        </w:rPr>
-      </w:pPr>
-    </w:p>
-    <w:p>
-      <w:pPr>
         <w:pStyle w:val="Heading1"/>
       </w:pPr>
       <w:r>
@@ -5683,8 +6215,8 @@
           <w:lang w:val="en-US"/>
         </w:rPr>
       </w:pPr>
-      <w:bookmarkStart w:id="5" w:name="_Toc367742498"/>
-      <w:bookmarkStart w:id="6" w:name="_Toc49105243"/>
+      <w:bookmarkStart w:id="6" w:name="_Toc367742498"/>
+      <w:bookmarkStart w:id="7" w:name="_Toc49105243"/>
       <w:r>
         <w:rPr>
           <w:rFonts w:ascii="Times New Roman" w:eastAsia="Times New Roman" w:hAnsi="Times New Roman" w:cs="Times New Roman"/>
@@ -5692,8 +6224,8 @@
         </w:rPr>
         <w:t>Chủ đề cấp độ 3</w:t>
       </w:r>
-      <w:bookmarkEnd w:id="5"/>
       <w:bookmarkEnd w:id="6"/>
+      <w:bookmarkEnd w:id="7"/>
     </w:p>
     <w:p>
       <w:pPr>
@@ -5718,8 +6250,8 @@
           <w:rFonts w:ascii="Times New Roman" w:eastAsia="Times New Roman" w:hAnsi="Times New Roman" w:cs="Times New Roman"/>
         </w:rPr>
       </w:pPr>
-      <w:bookmarkStart w:id="7" w:name="_Toc367742499"/>
-      <w:bookmarkStart w:id="8" w:name="_Toc49105244"/>
+      <w:bookmarkStart w:id="8" w:name="_Toc367742499"/>
+      <w:bookmarkStart w:id="9" w:name="_Toc49105244"/>
       <w:r>
         <w:rPr>
           <w:rFonts w:ascii="Times New Roman" w:eastAsia="Times New Roman" w:hAnsi="Times New Roman" w:cs="Times New Roman"/>
@@ -5727,8 +6259,8 @@
         </w:rPr>
         <w:t>Chủ đề cấp độ 3</w:t>
       </w:r>
-      <w:bookmarkEnd w:id="7"/>
       <w:bookmarkEnd w:id="8"/>
+      <w:bookmarkEnd w:id="9"/>
     </w:p>
     <w:p>
       <w:pPr>
@@ -5738,7 +6270,7 @@
           <w:lang w:val="en-US"/>
         </w:rPr>
       </w:pPr>
-      <w:bookmarkStart w:id="9" w:name="_Toc367742500"/>
+      <w:bookmarkStart w:id="10" w:name="_Toc367742500"/>
       <w:r>
         <w:rPr>
           <w:rFonts w:ascii="Times New Roman" w:hAnsi="Times New Roman" w:cs="Times New Roman"/>
@@ -5746,7 +6278,7 @@
         </w:rPr>
         <w:t>Chủ đề cấp độ 4</w:t>
       </w:r>
-      <w:bookmarkEnd w:id="9"/>
+      <w:bookmarkEnd w:id="10"/>
     </w:p>
     <w:p>
       <w:pPr>
@@ -5777,8 +6309,8 @@
           <w:lang w:val="en-US"/>
         </w:rPr>
       </w:pPr>
-      <w:bookmarkStart w:id="10" w:name="_Toc140297269"/>
-      <w:bookmarkStart w:id="11" w:name="_Toc142813558"/>
+      <w:bookmarkStart w:id="11" w:name="_Toc140297269"/>
+      <w:bookmarkStart w:id="12" w:name="_Toc142813558"/>
     </w:p>
     <w:p>
       <w:pPr>
@@ -5788,7 +6320,7 @@
           <w:lang w:val="en-US"/>
         </w:rPr>
       </w:pPr>
-      <w:bookmarkStart w:id="12" w:name="_Toc367742554"/>
+      <w:bookmarkStart w:id="13" w:name="_Toc367742554"/>
       <w:r>
         <w:rPr>
           <w:rFonts w:ascii="Times New Roman" w:hAnsi="Times New Roman" w:cs="Times New Roman"/>
@@ -5872,7 +6404,7 @@
         </w:rPr>
         <w:t>: Tên hình 1</w:t>
       </w:r>
-      <w:bookmarkEnd w:id="12"/>
+      <w:bookmarkEnd w:id="13"/>
     </w:p>
     <w:p>
       <w:pPr>
@@ -5890,7 +6422,7 @@
           <w:lang w:val="en-US"/>
         </w:rPr>
       </w:pPr>
-      <w:bookmarkStart w:id="13" w:name="_Toc367742567"/>
+      <w:bookmarkStart w:id="14" w:name="_Toc367742567"/>
       <w:r>
         <w:rPr>
           <w:rFonts w:ascii="Times New Roman" w:hAnsi="Times New Roman" w:cs="Times New Roman"/>
@@ -5974,7 +6506,7 @@
         </w:rPr>
         <w:t>: Tên bảng 1</w:t>
       </w:r>
-      <w:bookmarkEnd w:id="13"/>
+      <w:bookmarkEnd w:id="14"/>
     </w:p>
     <w:p>
       <w:pPr>
@@ -6010,7 +6542,7 @@
           <w:lang w:val="en-US"/>
         </w:rPr>
         <w:sectPr>
-          <w:footerReference w:type="default" r:id="rId13"/>
+          <w:footerReference w:type="default" r:id="rId14"/>
           <w:pgSz w:w="11906" w:h="16838"/>
           <w:pgMar w:top="1701" w:right="1134" w:bottom="1985" w:left="1985" w:header="708" w:footer="708" w:gutter="0"/>
           <w:pgNumType w:start="1"/>
@@ -6019,8 +6551,8 @@
         </w:sectPr>
       </w:pPr>
     </w:p>
-    <w:bookmarkEnd w:id="10"/>
     <w:bookmarkEnd w:id="11"/>
+    <w:bookmarkEnd w:id="12"/>
     <w:p>
       <w:pPr>
         <w:pStyle w:val="Heading1"/>
@@ -6070,7 +6602,7 @@
           <w:lang w:val="en-US"/>
         </w:rPr>
       </w:pPr>
-      <w:bookmarkStart w:id="14" w:name="_Toc367742504"/>
+      <w:bookmarkStart w:id="15" w:name="_Toc367742504"/>
       <w:r>
         <w:rPr>
           <w:rFonts w:ascii="Times New Roman" w:hAnsi="Times New Roman" w:cs="Times New Roman"/>
@@ -6078,7 +6610,7 @@
         </w:rPr>
         <w:t>Chủ đề cấp độ 4</w:t>
       </w:r>
-      <w:bookmarkEnd w:id="14"/>
+      <w:bookmarkEnd w:id="15"/>
     </w:p>
     <w:p>
       <w:pPr>
@@ -6097,7 +6629,7 @@
           <w:lang w:val="en-US"/>
         </w:rPr>
       </w:pPr>
-      <w:bookmarkStart w:id="15" w:name="_Toc367742568"/>
+      <w:bookmarkStart w:id="16" w:name="_Toc367742568"/>
       <w:r>
         <w:rPr>
           <w:rFonts w:ascii="Times New Roman" w:hAnsi="Times New Roman" w:cs="Times New Roman"/>
@@ -6181,7 +6713,7 @@
         </w:rPr>
         <w:t>: Tên bảng 1</w:t>
       </w:r>
-      <w:bookmarkEnd w:id="15"/>
+      <w:bookmarkEnd w:id="16"/>
     </w:p>
     <w:p>
       <w:pPr>
@@ -6191,8 +6723,8 @@
           <w:lang w:val="en-US"/>
         </w:rPr>
       </w:pPr>
-      <w:bookmarkStart w:id="16" w:name="_Toc367742505"/>
-      <w:bookmarkStart w:id="17" w:name="_Toc49105248"/>
+      <w:bookmarkStart w:id="17" w:name="_Toc367742505"/>
+      <w:bookmarkStart w:id="18" w:name="_Toc49105248"/>
       <w:r>
         <w:rPr>
           <w:rFonts w:ascii="Times New Roman" w:hAnsi="Times New Roman" w:cs="Times New Roman"/>
@@ -6200,8 +6732,8 @@
         </w:rPr>
         <w:t>Chủ đề cấp độ 2</w:t>
       </w:r>
-      <w:bookmarkEnd w:id="16"/>
       <w:bookmarkEnd w:id="17"/>
+      <w:bookmarkEnd w:id="18"/>
     </w:p>
     <w:p>
       <w:pPr>
@@ -6211,8 +6743,8 @@
           <w:lang w:val="en-US"/>
         </w:rPr>
       </w:pPr>
-      <w:bookmarkStart w:id="18" w:name="_Toc367742506"/>
-      <w:bookmarkStart w:id="19" w:name="_Toc49105249"/>
+      <w:bookmarkStart w:id="19" w:name="_Toc367742506"/>
+      <w:bookmarkStart w:id="20" w:name="_Toc49105249"/>
       <w:r>
         <w:rPr>
           <w:rFonts w:ascii="Times New Roman" w:hAnsi="Times New Roman" w:cs="Times New Roman"/>
@@ -6220,8 +6752,8 @@
         </w:rPr>
         <w:t>Chủ đề cấp độ 3</w:t>
       </w:r>
-      <w:bookmarkEnd w:id="18"/>
       <w:bookmarkEnd w:id="19"/>
+      <w:bookmarkEnd w:id="20"/>
     </w:p>
     <w:p>
       <w:pPr>
@@ -6260,14 +6792,14 @@
       <w:pPr>
         <w:pStyle w:val="Heading1"/>
       </w:pPr>
-      <w:bookmarkStart w:id="20" w:name="_Toc367742507"/>
-      <w:bookmarkStart w:id="21" w:name="_Toc49105250"/>
+      <w:bookmarkStart w:id="21" w:name="_Toc367742507"/>
+      <w:bookmarkStart w:id="22" w:name="_Toc49105250"/>
       <w:r>
         <w:lastRenderedPageBreak/>
         <w:t>TÊN CHƯƠNG 3</w:t>
       </w:r>
-      <w:bookmarkEnd w:id="20"/>
       <w:bookmarkEnd w:id="21"/>
+      <w:bookmarkEnd w:id="22"/>
     </w:p>
     <w:p>
       <w:pPr>
@@ -6277,8 +6809,8 @@
           <w:lang w:val="en-US"/>
         </w:rPr>
       </w:pPr>
-      <w:bookmarkStart w:id="22" w:name="_Toc367742508"/>
-      <w:bookmarkStart w:id="23" w:name="_Toc49105251"/>
+      <w:bookmarkStart w:id="23" w:name="_Toc367742508"/>
+      <w:bookmarkStart w:id="24" w:name="_Toc49105251"/>
       <w:r>
         <w:rPr>
           <w:rFonts w:ascii="Times New Roman" w:hAnsi="Times New Roman" w:cs="Times New Roman"/>
@@ -6286,8 +6818,8 @@
         </w:rPr>
         <w:t>Chủ đề cấp độ 2</w:t>
       </w:r>
-      <w:bookmarkEnd w:id="22"/>
       <w:bookmarkEnd w:id="23"/>
+      <w:bookmarkEnd w:id="24"/>
     </w:p>
     <w:p>
       <w:pPr>
@@ -6331,8 +6863,8 @@
           <w:lang w:val="en-US"/>
         </w:rPr>
       </w:pPr>
-      <w:bookmarkStart w:id="24" w:name="_Toc367742509"/>
-      <w:bookmarkStart w:id="25" w:name="_Toc49105252"/>
+      <w:bookmarkStart w:id="25" w:name="_Toc367742509"/>
+      <w:bookmarkStart w:id="26" w:name="_Toc49105252"/>
       <w:r>
         <w:rPr>
           <w:rFonts w:ascii="Times New Roman" w:hAnsi="Times New Roman" w:cs="Times New Roman"/>
@@ -6340,8 +6872,8 @@
         </w:rPr>
         <w:t>Chủ đề cấp độ 3</w:t>
       </w:r>
-      <w:bookmarkEnd w:id="24"/>
       <w:bookmarkEnd w:id="25"/>
+      <w:bookmarkEnd w:id="26"/>
     </w:p>
     <w:p>
       <w:pPr>
@@ -6351,7 +6883,7 @@
           <w:lang w:val="en-US"/>
         </w:rPr>
       </w:pPr>
-      <w:bookmarkStart w:id="26" w:name="_Toc367742510"/>
+      <w:bookmarkStart w:id="27" w:name="_Toc367742510"/>
       <w:r>
         <w:rPr>
           <w:rFonts w:ascii="Times New Roman" w:hAnsi="Times New Roman" w:cs="Times New Roman"/>
@@ -6359,7 +6891,7 @@
         </w:rPr>
         <w:t>Chủ đề cấp độ 4</w:t>
       </w:r>
-      <w:bookmarkEnd w:id="26"/>
+      <w:bookmarkEnd w:id="27"/>
     </w:p>
     <w:p>
       <w:pPr>
@@ -6369,8 +6901,8 @@
           <w:lang w:val="en-US"/>
         </w:rPr>
       </w:pPr>
-      <w:bookmarkStart w:id="27" w:name="_Toc367742511"/>
-      <w:bookmarkStart w:id="28" w:name="_Toc49105253"/>
+      <w:bookmarkStart w:id="28" w:name="_Toc367742511"/>
+      <w:bookmarkStart w:id="29" w:name="_Toc49105253"/>
       <w:r>
         <w:rPr>
           <w:rFonts w:ascii="Times New Roman" w:hAnsi="Times New Roman" w:cs="Times New Roman"/>
@@ -6378,8 +6910,8 @@
         </w:rPr>
         <w:t>Chủ đề cấp độ 2</w:t>
       </w:r>
-      <w:bookmarkEnd w:id="27"/>
       <w:bookmarkEnd w:id="28"/>
+      <w:bookmarkEnd w:id="29"/>
     </w:p>
     <w:p>
       <w:pPr>
@@ -6518,12 +7050,12 @@
         </w:numPr>
         <w:ind w:left="3240" w:firstLine="360"/>
       </w:pPr>
-      <w:bookmarkStart w:id="29" w:name="_Toc49105254"/>
+      <w:bookmarkStart w:id="30" w:name="_Toc49105254"/>
       <w:r>
         <w:lastRenderedPageBreak/>
         <w:t>PHỤ LỤC</w:t>
       </w:r>
-      <w:bookmarkEnd w:id="29"/>
+      <w:bookmarkEnd w:id="30"/>
       <w:r>
         <w:t xml:space="preserve"> </w:t>
       </w:r>
@@ -6551,12 +7083,12 @@
         </w:numPr>
         <w:ind w:left="2880" w:firstLine="360"/>
       </w:pPr>
-      <w:bookmarkStart w:id="30" w:name="_Toc49105255"/>
+      <w:bookmarkStart w:id="31" w:name="_Toc49105255"/>
       <w:r>
         <w:lastRenderedPageBreak/>
         <w:t>TÀI LIỆU THAM KHẢO</w:t>
       </w:r>
-      <w:bookmarkEnd w:id="30"/>
+      <w:bookmarkEnd w:id="31"/>
     </w:p>
     <w:p>
       <w:pPr>
@@ -6586,7 +7118,7 @@
 </file>
 
 <file path=word/endnotes.xml><?xml version="1.0" encoding="utf-8"?>
-<w:endnotes xmlns:wpc="http://schemas.microsoft.com/office/word/2010/wordprocessingCanvas" xmlns:cx="http://schemas.microsoft.com/office/drawing/2014/chartex" xmlns:cx1="http://schemas.microsoft.com/office/drawing/2015/9/8/chartex" xmlns:cx2="http://schemas.microsoft.com/office/drawing/2015/10/21/chartex" xmlns:cx3="http://schemas.microsoft.com/office/drawing/2016/5/9/chartex" xmlns:cx4="http://schemas.microsoft.com/office/drawing/2016/5/10/chartex" xmlns:cx5="http://schemas.microsoft.com/office/drawing/2016/5/11/chartex" xmlns:cx6="http://schemas.microsoft.com/office/drawing/2016/5/12/chartex" xmlns:cx7="http://schemas.microsoft.com/office/drawing/2016/5/13/chartex" xmlns:cx8="http://schemas.microsoft.com/office/drawing/2016/5/14/chartex" xmlns:mc="http://schemas.openxmlformats.org/markup-compatibility/2006" xmlns:aink="http://schemas.microsoft.com/office/drawing/2016/ink" xmlns:am3d="http://schemas.microsoft.com/office/drawing/2017/model3d" xmlns:o="urn:schemas-microsoft-com:office:office" xmlns:r="http://schemas.openxmlformats.org/officeDocument/2006/relationships" xmlns:m="http://schemas.openxmlformats.org/officeDocument/2006/math" xmlns:v="urn:schemas-microsoft-com:vml" xmlns:wp14="http://schemas.microsoft.com/office/word/2010/wordprocessingDrawing" xmlns:wp="http://schemas.openxmlformats.org/drawingml/2006/wordprocessingDrawing" xmlns:w10="urn:schemas-microsoft-com:office:word" xmlns:w="http://schemas.openxmlformats.org/wordprocessingml/2006/main" xmlns:w14="http://schemas.microsoft.com/office/word/2010/wordml" xmlns:w15="http://schemas.microsoft.com/office/word/2012/wordml" xmlns:w16cex="http://schemas.microsoft.com/office/word/2018/wordml/cex" xmlns:w16cid="http://schemas.microsoft.com/office/word/2016/wordml/cid" xmlns:w16="http://schemas.microsoft.com/office/word/2018/wordml" xmlns:w16se="http://schemas.microsoft.com/office/word/2015/wordml/symex" xmlns:wpg="http://schemas.microsoft.com/office/word/2010/wordprocessingGroup" xmlns:wpi="http://schemas.microsoft.com/office/word/2010/wordprocessingInk" xmlns:wne="http://schemas.microsoft.com/office/word/2006/wordml" xmlns:wps="http://schemas.microsoft.com/office/word/2010/wordprocessingShape" mc:Ignorable="w14 w15 w16se w16cid w16 w16cex wp14">
+<w:endnotes xmlns:wpc="http://schemas.microsoft.com/office/word/2010/wordprocessingCanvas" xmlns:cx="http://schemas.microsoft.com/office/drawing/2014/chartex" xmlns:mc="http://schemas.openxmlformats.org/markup-compatibility/2006" xmlns:o="urn:schemas-microsoft-com:office:office" xmlns:r="http://schemas.openxmlformats.org/officeDocument/2006/relationships" xmlns:m="http://schemas.openxmlformats.org/officeDocument/2006/math" xmlns:v="urn:schemas-microsoft-com:vml" xmlns:wp14="http://schemas.microsoft.com/office/word/2010/wordprocessingDrawing" xmlns:wp="http://schemas.openxmlformats.org/drawingml/2006/wordprocessingDrawing" xmlns:w10="urn:schemas-microsoft-com:office:word" xmlns:w="http://schemas.openxmlformats.org/wordprocessingml/2006/main" xmlns:w14="http://schemas.microsoft.com/office/word/2010/wordml" xmlns:w15="http://schemas.microsoft.com/office/word/2012/wordml" xmlns:w16se="http://schemas.microsoft.com/office/word/2015/wordml/symex" xmlns:wpg="http://schemas.microsoft.com/office/word/2010/wordprocessingGroup" xmlns:wpi="http://schemas.microsoft.com/office/word/2010/wordprocessingInk" xmlns:wne="http://schemas.microsoft.com/office/word/2006/wordml" xmlns:wps="http://schemas.microsoft.com/office/word/2010/wordprocessingShape" mc:Ignorable="w14 w15 w16se wp14">
   <w:endnote w:type="separator" w:id="-1">
     <w:p>
       <w:pPr>
@@ -6611,7 +7143,7 @@
 </file>
 
 <file path=word/footer1.xml><?xml version="1.0" encoding="utf-8"?>
-<w:ftr xmlns:wpc="http://schemas.microsoft.com/office/word/2010/wordprocessingCanvas" xmlns:cx="http://schemas.microsoft.com/office/drawing/2014/chartex" xmlns:cx1="http://schemas.microsoft.com/office/drawing/2015/9/8/chartex" xmlns:cx2="http://schemas.microsoft.com/office/drawing/2015/10/21/chartex" xmlns:cx3="http://schemas.microsoft.com/office/drawing/2016/5/9/chartex" xmlns:cx4="http://schemas.microsoft.com/office/drawing/2016/5/10/chartex" xmlns:cx5="http://schemas.microsoft.com/office/drawing/2016/5/11/chartex" xmlns:cx6="http://schemas.microsoft.com/office/drawing/2016/5/12/chartex" xmlns:cx7="http://schemas.microsoft.com/office/drawing/2016/5/13/chartex" xmlns:cx8="http://schemas.microsoft.com/office/drawing/2016/5/14/chartex" xmlns:mc="http://schemas.openxmlformats.org/markup-compatibility/2006" xmlns:aink="http://schemas.microsoft.com/office/drawing/2016/ink" xmlns:am3d="http://schemas.microsoft.com/office/drawing/2017/model3d" xmlns:o="urn:schemas-microsoft-com:office:office" xmlns:r="http://schemas.openxmlformats.org/officeDocument/2006/relationships" xmlns:m="http://schemas.openxmlformats.org/officeDocument/2006/math" xmlns:v="urn:schemas-microsoft-com:vml" xmlns:wp14="http://schemas.microsoft.com/office/word/2010/wordprocessingDrawing" xmlns:wp="http://schemas.openxmlformats.org/drawingml/2006/wordprocessingDrawing" xmlns:w10="urn:schemas-microsoft-com:office:word" xmlns:w="http://schemas.openxmlformats.org/wordprocessingml/2006/main" xmlns:w14="http://schemas.microsoft.com/office/word/2010/wordml" xmlns:w15="http://schemas.microsoft.com/office/word/2012/wordml" xmlns:w16cex="http://schemas.microsoft.com/office/word/2018/wordml/cex" xmlns:w16cid="http://schemas.microsoft.com/office/word/2016/wordml/cid" xmlns:w16="http://schemas.microsoft.com/office/word/2018/wordml" xmlns:w16se="http://schemas.microsoft.com/office/word/2015/wordml/symex" xmlns:wpg="http://schemas.microsoft.com/office/word/2010/wordprocessingGroup" xmlns:wpi="http://schemas.microsoft.com/office/word/2010/wordprocessingInk" xmlns:wne="http://schemas.microsoft.com/office/word/2006/wordml" xmlns:wps="http://schemas.microsoft.com/office/word/2010/wordprocessingShape" mc:Ignorable="w14 w15 w16se w16cid w16 w16cex wp14">
+<w:ftr xmlns:wpc="http://schemas.microsoft.com/office/word/2010/wordprocessingCanvas" xmlns:cx="http://schemas.microsoft.com/office/drawing/2014/chartex" xmlns:mc="http://schemas.openxmlformats.org/markup-compatibility/2006" xmlns:o="urn:schemas-microsoft-com:office:office" xmlns:r="http://schemas.openxmlformats.org/officeDocument/2006/relationships" xmlns:m="http://schemas.openxmlformats.org/officeDocument/2006/math" xmlns:v="urn:schemas-microsoft-com:vml" xmlns:wp14="http://schemas.microsoft.com/office/word/2010/wordprocessingDrawing" xmlns:wp="http://schemas.openxmlformats.org/drawingml/2006/wordprocessingDrawing" xmlns:w10="urn:schemas-microsoft-com:office:word" xmlns:w="http://schemas.openxmlformats.org/wordprocessingml/2006/main" xmlns:w14="http://schemas.microsoft.com/office/word/2010/wordml" xmlns:w15="http://schemas.microsoft.com/office/word/2012/wordml" xmlns:w16se="http://schemas.microsoft.com/office/word/2015/wordml/symex" xmlns:wpg="http://schemas.microsoft.com/office/word/2010/wordprocessingGroup" xmlns:wpi="http://schemas.microsoft.com/office/word/2010/wordprocessingInk" xmlns:wne="http://schemas.microsoft.com/office/word/2006/wordml" xmlns:wps="http://schemas.microsoft.com/office/word/2010/wordprocessingShape" mc:Ignorable="w14 w15 w16se wp14">
   <w:sdt>
     <w:sdtPr>
       <w:id w:val="-1511979605"/>
@@ -6647,7 +7179,7 @@
           <w:rPr>
             <w:noProof/>
           </w:rPr>
-          <w:t>6</w:t>
+          <w:t>4</w:t>
         </w:r>
         <w:r>
           <w:rPr>
@@ -6673,7 +7205,7 @@
 </file>
 
 <file path=word/footnotes.xml><?xml version="1.0" encoding="utf-8"?>
-<w:footnotes xmlns:wpc="http://schemas.microsoft.com/office/word/2010/wordprocessingCanvas" xmlns:cx="http://schemas.microsoft.com/office/drawing/2014/chartex" xmlns:cx1="http://schemas.microsoft.com/office/drawing/2015/9/8/chartex" xmlns:cx2="http://schemas.microsoft.com/office/drawing/2015/10/21/chartex" xmlns:cx3="http://schemas.microsoft.com/office/drawing/2016/5/9/chartex" xmlns:cx4="http://schemas.microsoft.com/office/drawing/2016/5/10/chartex" xmlns:cx5="http://schemas.microsoft.com/office/drawing/2016/5/11/chartex" xmlns:cx6="http://schemas.microsoft.com/office/drawing/2016/5/12/chartex" xmlns:cx7="http://schemas.microsoft.com/office/drawing/2016/5/13/chartex" xmlns:cx8="http://schemas.microsoft.com/office/drawing/2016/5/14/chartex" xmlns:mc="http://schemas.openxmlformats.org/markup-compatibility/2006" xmlns:aink="http://schemas.microsoft.com/office/drawing/2016/ink" xmlns:am3d="http://schemas.microsoft.com/office/drawing/2017/model3d" xmlns:o="urn:schemas-microsoft-com:office:office" xmlns:r="http://schemas.openxmlformats.org/officeDocument/2006/relationships" xmlns:m="http://schemas.openxmlformats.org/officeDocument/2006/math" xmlns:v="urn:schemas-microsoft-com:vml" xmlns:wp14="http://schemas.microsoft.com/office/word/2010/wordprocessingDrawing" xmlns:wp="http://schemas.openxmlformats.org/drawingml/2006/wordprocessingDrawing" xmlns:w10="urn:schemas-microsoft-com:office:word" xmlns:w="http://schemas.openxmlformats.org/wordprocessingml/2006/main" xmlns:w14="http://schemas.microsoft.com/office/word/2010/wordml" xmlns:w15="http://schemas.microsoft.com/office/word/2012/wordml" xmlns:w16cex="http://schemas.microsoft.com/office/word/2018/wordml/cex" xmlns:w16cid="http://schemas.microsoft.com/office/word/2016/wordml/cid" xmlns:w16="http://schemas.microsoft.com/office/word/2018/wordml" xmlns:w16se="http://schemas.microsoft.com/office/word/2015/wordml/symex" xmlns:wpg="http://schemas.microsoft.com/office/word/2010/wordprocessingGroup" xmlns:wpi="http://schemas.microsoft.com/office/word/2010/wordprocessingInk" xmlns:wne="http://schemas.microsoft.com/office/word/2006/wordml" xmlns:wps="http://schemas.microsoft.com/office/word/2010/wordprocessingShape" mc:Ignorable="w14 w15 w16se w16cid w16 w16cex wp14">
+<w:footnotes xmlns:wpc="http://schemas.microsoft.com/office/word/2010/wordprocessingCanvas" xmlns:cx="http://schemas.microsoft.com/office/drawing/2014/chartex" xmlns:mc="http://schemas.openxmlformats.org/markup-compatibility/2006" xmlns:o="urn:schemas-microsoft-com:office:office" xmlns:r="http://schemas.openxmlformats.org/officeDocument/2006/relationships" xmlns:m="http://schemas.openxmlformats.org/officeDocument/2006/math" xmlns:v="urn:schemas-microsoft-com:vml" xmlns:wp14="http://schemas.microsoft.com/office/word/2010/wordprocessingDrawing" xmlns:wp="http://schemas.openxmlformats.org/drawingml/2006/wordprocessingDrawing" xmlns:w10="urn:schemas-microsoft-com:office:word" xmlns:w="http://schemas.openxmlformats.org/wordprocessingml/2006/main" xmlns:w14="http://schemas.microsoft.com/office/word/2010/wordml" xmlns:w15="http://schemas.microsoft.com/office/word/2012/wordml" xmlns:w16se="http://schemas.microsoft.com/office/word/2015/wordml/symex" xmlns:wpg="http://schemas.microsoft.com/office/word/2010/wordprocessingGroup" xmlns:wpi="http://schemas.microsoft.com/office/word/2010/wordprocessingInk" xmlns:wne="http://schemas.microsoft.com/office/word/2006/wordml" xmlns:wps="http://schemas.microsoft.com/office/word/2010/wordprocessingShape" mc:Ignorable="w14 w15 w16se wp14">
   <w:footnote w:type="separator" w:id="-1">
     <w:p>
       <w:pPr>
@@ -6698,7 +7230,7 @@
 </file>
 
 <file path=word/numbering.xml><?xml version="1.0" encoding="utf-8"?>
-<w:numbering xmlns:wpc="http://schemas.microsoft.com/office/word/2010/wordprocessingCanvas" xmlns:cx="http://schemas.microsoft.com/office/drawing/2014/chartex" xmlns:cx1="http://schemas.microsoft.com/office/drawing/2015/9/8/chartex" xmlns:cx2="http://schemas.microsoft.com/office/drawing/2015/10/21/chartex" xmlns:cx3="http://schemas.microsoft.com/office/drawing/2016/5/9/chartex" xmlns:cx4="http://schemas.microsoft.com/office/drawing/2016/5/10/chartex" xmlns:cx5="http://schemas.microsoft.com/office/drawing/2016/5/11/chartex" xmlns:cx6="http://schemas.microsoft.com/office/drawing/2016/5/12/chartex" xmlns:cx7="http://schemas.microsoft.com/office/drawing/2016/5/13/chartex" xmlns:cx8="http://schemas.microsoft.com/office/drawing/2016/5/14/chartex" xmlns:mc="http://schemas.openxmlformats.org/markup-compatibility/2006" xmlns:aink="http://schemas.microsoft.com/office/drawing/2016/ink" xmlns:am3d="http://schemas.microsoft.com/office/drawing/2017/model3d" xmlns:o="urn:schemas-microsoft-com:office:office" xmlns:r="http://schemas.openxmlformats.org/officeDocument/2006/relationships" xmlns:m="http://schemas.openxmlformats.org/officeDocument/2006/math" xmlns:v="urn:schemas-microsoft-com:vml" xmlns:wp14="http://schemas.microsoft.com/office/word/2010/wordprocessingDrawing" xmlns:wp="http://schemas.openxmlformats.org/drawingml/2006/wordprocessingDrawing" xmlns:w10="urn:schemas-microsoft-com:office:word" xmlns:w="http://schemas.openxmlformats.org/wordprocessingml/2006/main" xmlns:w14="http://schemas.microsoft.com/office/word/2010/wordml" xmlns:w15="http://schemas.microsoft.com/office/word/2012/wordml" xmlns:w16cex="http://schemas.microsoft.com/office/word/2018/wordml/cex" xmlns:w16cid="http://schemas.microsoft.com/office/word/2016/wordml/cid" xmlns:w16="http://schemas.microsoft.com/office/word/2018/wordml" xmlns:w16se="http://schemas.microsoft.com/office/word/2015/wordml/symex" xmlns:wpg="http://schemas.microsoft.com/office/word/2010/wordprocessingGroup" xmlns:wpi="http://schemas.microsoft.com/office/word/2010/wordprocessingInk" xmlns:wne="http://schemas.microsoft.com/office/word/2006/wordml" xmlns:wps="http://schemas.microsoft.com/office/word/2010/wordprocessingShape" mc:Ignorable="w14 w15 w16se w16cid w16 w16cex wp14">
+<w:numbering xmlns:wpc="http://schemas.microsoft.com/office/word/2010/wordprocessingCanvas" xmlns:cx="http://schemas.microsoft.com/office/drawing/2014/chartex" xmlns:mc="http://schemas.openxmlformats.org/markup-compatibility/2006" xmlns:o="urn:schemas-microsoft-com:office:office" xmlns:r="http://schemas.openxmlformats.org/officeDocument/2006/relationships" xmlns:m="http://schemas.openxmlformats.org/officeDocument/2006/math" xmlns:v="urn:schemas-microsoft-com:vml" xmlns:wp14="http://schemas.microsoft.com/office/word/2010/wordprocessingDrawing" xmlns:wp="http://schemas.openxmlformats.org/drawingml/2006/wordprocessingDrawing" xmlns:w10="urn:schemas-microsoft-com:office:word" xmlns:w="http://schemas.openxmlformats.org/wordprocessingml/2006/main" xmlns:w14="http://schemas.microsoft.com/office/word/2010/wordml" xmlns:w15="http://schemas.microsoft.com/office/word/2012/wordml" xmlns:w16se="http://schemas.microsoft.com/office/word/2015/wordml/symex" xmlns:wpg="http://schemas.microsoft.com/office/word/2010/wordprocessingGroup" xmlns:wpi="http://schemas.microsoft.com/office/word/2010/wordprocessingInk" xmlns:wne="http://schemas.microsoft.com/office/word/2006/wordml" xmlns:wps="http://schemas.microsoft.com/office/word/2010/wordprocessingShape" mc:Ignorable="w14 w15 w16se wp14">
   <w:numPicBullet w:numPicBulletId="0">
     <w:pict>
       <v:shapetype id="_x0000_t75" coordsize="21600,21600" o:spt="75" o:preferrelative="t" path="m@4@5l@4@11@9@11@9@5xe" filled="f" stroked="f">
@@ -6720,7 +7252,7 @@
         <v:path o:extrusionok="f" gradientshapeok="t" o:connecttype="rect"/>
         <o:lock v:ext="edit" aspectratio="t"/>
       </v:shapetype>
-      <v:shape id="_x0000_i1060" type="#_x0000_t75" style="width:11.4pt;height:11.4pt" o:bullet="t">
+      <v:shape id="_x0000_i1051" type="#_x0000_t75" style="width:11.4pt;height:11.4pt" o:bullet="t">
         <v:imagedata r:id="rId1" o:title="mso70AC"/>
       </v:shape>
     </w:pict>
@@ -12250,6 +12782,118 @@
     </w:lvl>
   </w:abstractNum>
   <w:abstractNum w:abstractNumId="41" w15:restartNumberingAfterBreak="0">
+    <w:nsid w:val="717B5BA7"/>
+    <w:multiLevelType w:val="hybridMultilevel"/>
+    <w:tmpl w:val="F866127C"/>
+    <w:lvl w:ilvl="0" w:tplc="26747C66">
+      <w:numFmt w:val="bullet"/>
+      <w:lvlText w:val="-"/>
+      <w:lvlJc w:val="left"/>
+      <w:pPr>
+        <w:ind w:left="720" w:hanging="360"/>
+      </w:pPr>
+      <w:rPr>
+        <w:rFonts w:ascii="Times New Roman" w:eastAsia="Times New Roman" w:hAnsi="Times New Roman" w:cs="Times New Roman" w:hint="default"/>
+      </w:rPr>
+    </w:lvl>
+    <w:lvl w:ilvl="1" w:tplc="04090003" w:tentative="1">
+      <w:start w:val="1"/>
+      <w:numFmt w:val="bullet"/>
+      <w:lvlText w:val="o"/>
+      <w:lvlJc w:val="left"/>
+      <w:pPr>
+        <w:ind w:left="1440" w:hanging="360"/>
+      </w:pPr>
+      <w:rPr>
+        <w:rFonts w:ascii="Courier New" w:hAnsi="Courier New" w:cs="Courier New" w:hint="default"/>
+      </w:rPr>
+    </w:lvl>
+    <w:lvl w:ilvl="2" w:tplc="04090005" w:tentative="1">
+      <w:start w:val="1"/>
+      <w:numFmt w:val="bullet"/>
+      <w:lvlText w:val=""/>
+      <w:lvlJc w:val="left"/>
+      <w:pPr>
+        <w:ind w:left="2160" w:hanging="360"/>
+      </w:pPr>
+      <w:rPr>
+        <w:rFonts w:ascii="Wingdings" w:hAnsi="Wingdings" w:hint="default"/>
+      </w:rPr>
+    </w:lvl>
+    <w:lvl w:ilvl="3" w:tplc="04090001" w:tentative="1">
+      <w:start w:val="1"/>
+      <w:numFmt w:val="bullet"/>
+      <w:lvlText w:val=""/>
+      <w:lvlJc w:val="left"/>
+      <w:pPr>
+        <w:ind w:left="2880" w:hanging="360"/>
+      </w:pPr>
+      <w:rPr>
+        <w:rFonts w:ascii="Symbol" w:hAnsi="Symbol" w:hint="default"/>
+      </w:rPr>
+    </w:lvl>
+    <w:lvl w:ilvl="4" w:tplc="04090003" w:tentative="1">
+      <w:start w:val="1"/>
+      <w:numFmt w:val="bullet"/>
+      <w:lvlText w:val="o"/>
+      <w:lvlJc w:val="left"/>
+      <w:pPr>
+        <w:ind w:left="3600" w:hanging="360"/>
+      </w:pPr>
+      <w:rPr>
+        <w:rFonts w:ascii="Courier New" w:hAnsi="Courier New" w:cs="Courier New" w:hint="default"/>
+      </w:rPr>
+    </w:lvl>
+    <w:lvl w:ilvl="5" w:tplc="04090005" w:tentative="1">
+      <w:start w:val="1"/>
+      <w:numFmt w:val="bullet"/>
+      <w:lvlText w:val=""/>
+      <w:lvlJc w:val="left"/>
+      <w:pPr>
+        <w:ind w:left="4320" w:hanging="360"/>
+      </w:pPr>
+      <w:rPr>
+        <w:rFonts w:ascii="Wingdings" w:hAnsi="Wingdings" w:hint="default"/>
+      </w:rPr>
+    </w:lvl>
+    <w:lvl w:ilvl="6" w:tplc="04090001" w:tentative="1">
+      <w:start w:val="1"/>
+      <w:numFmt w:val="bullet"/>
+      <w:lvlText w:val=""/>
+      <w:lvlJc w:val="left"/>
+      <w:pPr>
+        <w:ind w:left="5040" w:hanging="360"/>
+      </w:pPr>
+      <w:rPr>
+        <w:rFonts w:ascii="Symbol" w:hAnsi="Symbol" w:hint="default"/>
+      </w:rPr>
+    </w:lvl>
+    <w:lvl w:ilvl="7" w:tplc="04090003" w:tentative="1">
+      <w:start w:val="1"/>
+      <w:numFmt w:val="bullet"/>
+      <w:lvlText w:val="o"/>
+      <w:lvlJc w:val="left"/>
+      <w:pPr>
+        <w:ind w:left="5760" w:hanging="360"/>
+      </w:pPr>
+      <w:rPr>
+        <w:rFonts w:ascii="Courier New" w:hAnsi="Courier New" w:cs="Courier New" w:hint="default"/>
+      </w:rPr>
+    </w:lvl>
+    <w:lvl w:ilvl="8" w:tplc="04090005" w:tentative="1">
+      <w:start w:val="1"/>
+      <w:numFmt w:val="bullet"/>
+      <w:lvlText w:val=""/>
+      <w:lvlJc w:val="left"/>
+      <w:pPr>
+        <w:ind w:left="6480" w:hanging="360"/>
+      </w:pPr>
+      <w:rPr>
+        <w:rFonts w:ascii="Wingdings" w:hAnsi="Wingdings" w:hint="default"/>
+      </w:rPr>
+    </w:lvl>
+  </w:abstractNum>
+  <w:abstractNum w:abstractNumId="42" w15:restartNumberingAfterBreak="0">
     <w:nsid w:val="72963973"/>
     <w:multiLevelType w:val="hybridMultilevel"/>
     <w:tmpl w:val="8AFA3846"/>
@@ -12341,7 +12985,7 @@
       </w:pPr>
     </w:lvl>
   </w:abstractNum>
-  <w:abstractNum w:abstractNumId="42" w15:restartNumberingAfterBreak="0">
+  <w:abstractNum w:abstractNumId="43" w15:restartNumberingAfterBreak="0">
     <w:nsid w:val="7462323A"/>
     <w:multiLevelType w:val="hybridMultilevel"/>
     <w:tmpl w:val="243A3D34"/>
@@ -12481,7 +13125,7 @@
       </w:rPr>
     </w:lvl>
   </w:abstractNum>
-  <w:abstractNum w:abstractNumId="43" w15:restartNumberingAfterBreak="0">
+  <w:abstractNum w:abstractNumId="44" w15:restartNumberingAfterBreak="0">
     <w:nsid w:val="765D1CFB"/>
     <w:multiLevelType w:val="multilevel"/>
     <w:tmpl w:val="AEAEC4E8"/>
@@ -12626,7 +13270,7 @@
       </w:rPr>
     </w:lvl>
   </w:abstractNum>
-  <w:abstractNum w:abstractNumId="44" w15:restartNumberingAfterBreak="0">
+  <w:abstractNum w:abstractNumId="45" w15:restartNumberingAfterBreak="0">
     <w:nsid w:val="775A04FB"/>
     <w:multiLevelType w:val="hybridMultilevel"/>
     <w:tmpl w:val="A146645C"/>
@@ -12715,7 +13359,7 @@
       </w:pPr>
     </w:lvl>
   </w:abstractNum>
-  <w:abstractNum w:abstractNumId="45" w15:restartNumberingAfterBreak="0">
+  <w:abstractNum w:abstractNumId="46" w15:restartNumberingAfterBreak="0">
     <w:nsid w:val="7A5A1B12"/>
     <w:multiLevelType w:val="hybridMultilevel"/>
     <w:tmpl w:val="6622A604"/>
@@ -12855,7 +13499,7 @@
       </w:rPr>
     </w:lvl>
   </w:abstractNum>
-  <w:abstractNum w:abstractNumId="46" w15:restartNumberingAfterBreak="0">
+  <w:abstractNum w:abstractNumId="47" w15:restartNumberingAfterBreak="0">
     <w:nsid w:val="7C2F66C6"/>
     <w:multiLevelType w:val="hybridMultilevel"/>
     <w:tmpl w:val="E884D53A"/>
@@ -13020,13 +13664,13 @@
     <w:abstractNumId w:val="32"/>
   </w:num>
   <w:num w:numId="9">
-    <w:abstractNumId w:val="42"/>
+    <w:abstractNumId w:val="43"/>
   </w:num>
   <w:num w:numId="10">
     <w:abstractNumId w:val="2"/>
   </w:num>
   <w:num w:numId="11">
-    <w:abstractNumId w:val="45"/>
+    <w:abstractNumId w:val="46"/>
   </w:num>
   <w:num w:numId="12">
     <w:abstractNumId w:val="37"/>
@@ -13050,7 +13694,7 @@
     <w:abstractNumId w:val="39"/>
   </w:num>
   <w:num w:numId="19">
-    <w:abstractNumId w:val="43"/>
+    <w:abstractNumId w:val="44"/>
   </w:num>
   <w:num w:numId="20">
     <w:abstractNumId w:val="6"/>
@@ -13101,7 +13745,7 @@
     <w:abstractNumId w:val="31"/>
   </w:num>
   <w:num w:numId="36">
-    <w:abstractNumId w:val="46"/>
+    <w:abstractNumId w:val="47"/>
   </w:num>
   <w:num w:numId="37">
     <w:abstractNumId w:val="13"/>
@@ -13122,13 +13766,13 @@
     <w:abstractNumId w:val="40"/>
   </w:num>
   <w:num w:numId="43">
-    <w:abstractNumId w:val="44"/>
+    <w:abstractNumId w:val="45"/>
   </w:num>
   <w:num w:numId="44">
     <w:abstractNumId w:val="35"/>
   </w:num>
   <w:num w:numId="45">
-    <w:abstractNumId w:val="41"/>
+    <w:abstractNumId w:val="42"/>
   </w:num>
   <w:num w:numId="46">
     <w:abstractNumId w:val="19"/>
@@ -13136,11 +13780,14 @@
   <w:num w:numId="47">
     <w:abstractNumId w:val="27"/>
   </w:num>
+  <w:num w:numId="48">
+    <w:abstractNumId w:val="41"/>
+  </w:num>
 </w:numbering>
 </file>
 
 <file path=word/styles.xml><?xml version="1.0" encoding="utf-8"?>
-<w:styles xmlns:mc="http://schemas.openxmlformats.org/markup-compatibility/2006" xmlns:r="http://schemas.openxmlformats.org/officeDocument/2006/relationships" xmlns:w="http://schemas.openxmlformats.org/wordprocessingml/2006/main" xmlns:w14="http://schemas.microsoft.com/office/word/2010/wordml" xmlns:w15="http://schemas.microsoft.com/office/word/2012/wordml" xmlns:w16cex="http://schemas.microsoft.com/office/word/2018/wordml/cex" xmlns:w16cid="http://schemas.microsoft.com/office/word/2016/wordml/cid" xmlns:w16="http://schemas.microsoft.com/office/word/2018/wordml" xmlns:w16se="http://schemas.microsoft.com/office/word/2015/wordml/symex" mc:Ignorable="w14 w15 w16se w16cid w16 w16cex">
+<w:styles xmlns:mc="http://schemas.openxmlformats.org/markup-compatibility/2006" xmlns:r="http://schemas.openxmlformats.org/officeDocument/2006/relationships" xmlns:w="http://schemas.openxmlformats.org/wordprocessingml/2006/main" xmlns:w14="http://schemas.microsoft.com/office/word/2010/wordml" xmlns:w15="http://schemas.microsoft.com/office/word/2012/wordml" xmlns:w16se="http://schemas.microsoft.com/office/word/2015/wordml/symex" mc:Ignorable="w14 w15 w16se">
   <w:docDefaults>
     <w:rPrDefault>
       <w:rPr>
@@ -13156,7 +13803,7 @@
       </w:pPr>
     </w:pPrDefault>
   </w:docDefaults>
-  <w:latentStyles w:defLockedState="0" w:defUIPriority="99" w:defSemiHidden="0" w:defUnhideWhenUsed="0" w:defQFormat="0" w:count="376">
+  <w:latentStyles w:defLockedState="0" w:defUIPriority="99" w:defSemiHidden="0" w:defUnhideWhenUsed="0" w:defQFormat="0" w:count="371">
     <w:lsdException w:name="Normal" w:uiPriority="0" w:qFormat="1"/>
     <w:lsdException w:name="heading 1" w:uiPriority="0" w:qFormat="1"/>
     <w:lsdException w:name="heading 2" w:semiHidden="1" w:uiPriority="9" w:unhideWhenUsed="1" w:qFormat="1"/>
@@ -13528,11 +14175,6 @@
     <w:lsdException w:name="List Table 5 Dark Accent 6" w:uiPriority="50"/>
     <w:lsdException w:name="List Table 6 Colorful Accent 6" w:uiPriority="51"/>
     <w:lsdException w:name="List Table 7 Colorful Accent 6" w:uiPriority="52"/>
-    <w:lsdException w:name="Mention" w:semiHidden="1" w:unhideWhenUsed="1"/>
-    <w:lsdException w:name="Smart Hyperlink" w:semiHidden="1" w:unhideWhenUsed="1"/>
-    <w:lsdException w:name="Hashtag" w:semiHidden="1" w:unhideWhenUsed="1"/>
-    <w:lsdException w:name="Unresolved Mention" w:semiHidden="1" w:unhideWhenUsed="1"/>
-    <w:lsdException w:name="Smart Link" w:semiHidden="1" w:unhideWhenUsed="1"/>
   </w:latentStyles>
   <w:style w:type="paragraph" w:default="1" w:styleId="Normal">
     <w:name w:val="Normal"/>
@@ -14305,7 +14947,7 @@
 </file>
 
 <file path=customXml/itemProps1.xml><?xml version="1.0" encoding="utf-8"?>
-<ds:datastoreItem xmlns:ds="http://schemas.openxmlformats.org/officeDocument/2006/customXml" ds:itemID="{52EAB571-11E9-4920-9EE1-64D14F272403}">
+<ds:datastoreItem xmlns:ds="http://schemas.openxmlformats.org/officeDocument/2006/customXml" ds:itemID="{65B98A50-EE8D-4B86-881F-4EE20E29E4C9}">
   <ds:schemaRefs>
     <ds:schemaRef ds:uri="http://schemas.openxmlformats.org/officeDocument/2006/bibliography"/>
   </ds:schemaRefs>

</xml_diff>